<commit_message>
Added versions up to KitKat
</commit_message>
<xml_diff>
--- a/docs/inside_nav.docx
+++ b/docs/inside_nav.docx
@@ -634,22 +634,20 @@
         <w:tab/>
         <w:t>Această nouă versiune permitea uploadul de clipuri video pe YouTube și de fotografii pe Picasa. Google a adăugat widget-uri pentru Calendar și Music. Acestea arătau evenimentele și respectiv melodia curentă. Pentru prima dată aplicațiile puteau să își adauge widget-uri proprii.</w:t>
       </w:r>
-    </w:p>
-    <w:p>
-      <w:pPr>
-        <w:rPr>
-          <w:rFonts w:ascii="Times New Roman" w:hAnsi="Times New Roman" w:cs="Times New Roman"/>
-          <w:sz w:val="24"/>
-          <w:szCs w:val="24"/>
-        </w:rPr>
-      </w:pPr>
-      <w:r>
-        <w:rPr>
-          <w:rFonts w:ascii="Times New Roman" w:hAnsi="Times New Roman" w:cs="Times New Roman"/>
-          <w:sz w:val="24"/>
-          <w:szCs w:val="24"/>
-        </w:rPr>
-        <w:tab/>
+      <w:r>
+        <w:rPr>
+          <w:rFonts w:ascii="Times New Roman" w:hAnsi="Times New Roman" w:cs="Times New Roman"/>
+          <w:sz w:val="24"/>
+          <w:szCs w:val="24"/>
+        </w:rPr>
+        <w:t xml:space="preserve"> </w:t>
+      </w:r>
+      <w:r>
+        <w:rPr>
+          <w:rFonts w:ascii="Times New Roman" w:hAnsi="Times New Roman" w:cs="Times New Roman"/>
+          <w:sz w:val="24"/>
+          <w:szCs w:val="24"/>
+        </w:rPr>
         <w:t>O altă noutate a fost reprezentată de posibilitatea de a roti automat ecranul în funcție de orientarea telefonului, pentru o tranziție ușoară portret-landscape.</w:t>
       </w:r>
     </w:p>
@@ -820,22 +818,20 @@
         </w:rPr>
         <w:t>Android Market a fost refăcut pentru a putea expune aplicațiile gratuite de top, precum și aplicațiile de top plătite. Acestea au fost necesare în contextul exploziei de noi aplicații de pe această platformă.</w:t>
       </w:r>
-    </w:p>
-    <w:p>
-      <w:pPr>
-        <w:rPr>
-          <w:rFonts w:ascii="Times New Roman" w:hAnsi="Times New Roman" w:cs="Times New Roman"/>
-          <w:sz w:val="24"/>
-          <w:szCs w:val="24"/>
-        </w:rPr>
-      </w:pPr>
-      <w:r>
-        <w:rPr>
-          <w:rFonts w:ascii="Times New Roman" w:hAnsi="Times New Roman" w:cs="Times New Roman"/>
-          <w:sz w:val="24"/>
-          <w:szCs w:val="24"/>
-        </w:rPr>
-        <w:tab/>
+      <w:r>
+        <w:rPr>
+          <w:rFonts w:ascii="Times New Roman" w:hAnsi="Times New Roman" w:cs="Times New Roman"/>
+          <w:sz w:val="24"/>
+          <w:szCs w:val="24"/>
+        </w:rPr>
+        <w:t xml:space="preserve"> </w:t>
+      </w:r>
+      <w:r>
+        <w:rPr>
+          <w:rFonts w:ascii="Times New Roman" w:hAnsi="Times New Roman" w:cs="Times New Roman"/>
+          <w:sz w:val="24"/>
+          <w:szCs w:val="24"/>
+        </w:rPr>
         <w:t>Pentru prima dată au fost introduse și butoane care ofereau acces facil la setări precum Wi-Fi, Bluetooth, GPS, Sincronizare sau Luminozitate.</w:t>
       </w:r>
     </w:p>
@@ -1001,8 +997,17 @@
           <w:szCs w:val="24"/>
         </w:rPr>
         <w:tab/>
-        <w:t xml:space="preserve">Ecranul de start prezenta o Google Search Bar-ul în partea superioară a ecranului. Aplicația pentru camera foto a fost și ea îmbunătățită, fiindu-i adăugate noi funcționalități </w:t>
-      </w:r>
+        <w:t>Ecranul de start prezenta o Google Search Bar-ul în partea superioară a ecranului. Aplicația pentru camera foto a fost și ea îmbunătățită, fiindu-i adăugate noi funcționalități precum: suport pentru pentru bliț, zoom digital, white-balance, efecte de culoare și fotografiere la nivel macro.</w:t>
+      </w:r>
+    </w:p>
+    <w:p>
+      <w:pPr>
+        <w:rPr>
+          <w:rFonts w:ascii="Times New Roman" w:hAnsi="Times New Roman" w:cs="Times New Roman"/>
+          <w:sz w:val="24"/>
+          <w:szCs w:val="24"/>
+        </w:rPr>
+      </w:pPr>
       <w:r>
         <w:rPr>
           <w:rFonts w:ascii="Times New Roman" w:hAnsi="Times New Roman" w:cs="Times New Roman"/>
@@ -1010,23 +1015,6 @@
           <w:szCs w:val="24"/>
         </w:rPr>
         <w:lastRenderedPageBreak/>
-        <w:t>precum: suport pentru pentru bliț, zoom digital, white-balance, efecte de culoare și fotografiere la nivel macro.</w:t>
-      </w:r>
-    </w:p>
-    <w:p>
-      <w:pPr>
-        <w:rPr>
-          <w:rFonts w:ascii="Times New Roman" w:hAnsi="Times New Roman" w:cs="Times New Roman"/>
-          <w:sz w:val="24"/>
-          <w:szCs w:val="24"/>
-        </w:rPr>
-      </w:pPr>
-      <w:r>
-        <w:rPr>
-          <w:rFonts w:ascii="Times New Roman" w:hAnsi="Times New Roman" w:cs="Times New Roman"/>
-          <w:sz w:val="24"/>
-          <w:szCs w:val="24"/>
-        </w:rPr>
         <w:tab/>
         <w:t>Au fost introduse și ecranele de fundal animate, butoanele pe ecran (ofe</w:t>
       </w:r>
@@ -1070,22 +1058,20 @@
         </w:rPr>
         <w:t>.</w:t>
       </w:r>
-    </w:p>
-    <w:p>
-      <w:pPr>
-        <w:rPr>
-          <w:rFonts w:ascii="Times New Roman" w:hAnsi="Times New Roman" w:cs="Times New Roman"/>
-          <w:sz w:val="24"/>
-          <w:szCs w:val="24"/>
-        </w:rPr>
-      </w:pPr>
-      <w:r>
-        <w:rPr>
-          <w:rFonts w:ascii="Times New Roman" w:hAnsi="Times New Roman" w:cs="Times New Roman"/>
-          <w:sz w:val="24"/>
-          <w:szCs w:val="24"/>
-        </w:rPr>
-        <w:tab/>
+      <w:r>
+        <w:rPr>
+          <w:rFonts w:ascii="Times New Roman" w:hAnsi="Times New Roman" w:cs="Times New Roman"/>
+          <w:sz w:val="24"/>
+          <w:szCs w:val="24"/>
+        </w:rPr>
+        <w:t xml:space="preserve"> </w:t>
+      </w:r>
+      <w:r>
+        <w:rPr>
+          <w:rFonts w:ascii="Times New Roman" w:hAnsi="Times New Roman" w:cs="Times New Roman"/>
+          <w:sz w:val="24"/>
+          <w:szCs w:val="24"/>
+        </w:rPr>
         <w:t>Tot în versiunea Eclair a fost introdusă și posibilitatea de a folosi Google Maps pentru navigație, aceasta oferind indicații pas-cu-pas, dar și informații legate de trafic, caracteristici similare serviciilor de navigație din automobile, cu diferența că cele oferite de Google erau gratuite.</w:t>
       </w:r>
     </w:p>
@@ -1206,22 +1192,20 @@
         <w:tab/>
         <w:t>Cu această versiune a fost oferită și posibilitatea de a instala sau muta aplicațiile pe cardul de memorie pentru a elibera memoria internă a telefonului.</w:t>
       </w:r>
-    </w:p>
-    <w:p>
-      <w:pPr>
-        <w:rPr>
-          <w:rFonts w:ascii="Times New Roman" w:hAnsi="Times New Roman" w:cs="Times New Roman"/>
-          <w:sz w:val="24"/>
-          <w:szCs w:val="24"/>
-        </w:rPr>
-      </w:pPr>
-      <w:r>
-        <w:rPr>
-          <w:rFonts w:ascii="Times New Roman" w:hAnsi="Times New Roman" w:cs="Times New Roman"/>
-          <w:sz w:val="24"/>
-          <w:szCs w:val="24"/>
-        </w:rPr>
-        <w:tab/>
+      <w:r>
+        <w:rPr>
+          <w:rFonts w:ascii="Times New Roman" w:hAnsi="Times New Roman" w:cs="Times New Roman"/>
+          <w:sz w:val="24"/>
+          <w:szCs w:val="24"/>
+        </w:rPr>
+        <w:t xml:space="preserve"> </w:t>
+      </w:r>
+      <w:r>
+        <w:rPr>
+          <w:rFonts w:ascii="Times New Roman" w:hAnsi="Times New Roman" w:cs="Times New Roman"/>
+          <w:sz w:val="24"/>
+          <w:szCs w:val="24"/>
+        </w:rPr>
         <w:t>Altă noutate a fost reprezentată de hotspot-ul Wi-Fi, care permitea telefonului să ofere Wi-Fi altor dispozitive.</w:t>
       </w:r>
     </w:p>
@@ -1340,8 +1324,43 @@
           <w:szCs w:val="24"/>
         </w:rPr>
         <w:tab/>
-        <w:t xml:space="preserve">Cu această nouă versiune a Android a apărut și ceea ce avea să devină un nou obicei al Google, acela de a lansa un telefon sub marcă proprie cu fiecare versiune nouă a soft-ului. </w:t>
-      </w:r>
+        <w:t xml:space="preserve">Cu această nouă versiune a Android a apărut și ceea ce avea să devină un nou obicei al Google, acela de a lansa un telefon sub marcă proprie cu fiecare versiune nouă a soft-ului. Aceasă linie de telefoane se va numi </w:t>
+      </w:r>
+      <w:r>
+        <w:rPr>
+          <w:rFonts w:ascii="Times New Roman" w:hAnsi="Times New Roman" w:cs="Times New Roman"/>
+          <w:b/>
+          <w:sz w:val="24"/>
+          <w:szCs w:val="24"/>
+        </w:rPr>
+        <w:t>Nexus</w:t>
+      </w:r>
+      <w:r>
+        <w:rPr>
+          <w:rFonts w:ascii="Times New Roman" w:hAnsi="Times New Roman" w:cs="Times New Roman"/>
+          <w:b/>
+          <w:sz w:val="24"/>
+          <w:szCs w:val="24"/>
+        </w:rPr>
+        <w:t xml:space="preserve"> </w:t>
+      </w:r>
+      <w:r>
+        <w:rPr>
+          <w:rFonts w:ascii="Times New Roman" w:hAnsi="Times New Roman" w:cs="Times New Roman"/>
+          <w:sz w:val="24"/>
+          <w:szCs w:val="24"/>
+        </w:rPr>
+        <w:t>și va fi construită cu producători diferiți la fiecare nouă iterație, ea oferind un Android „curat”, neîncărcat de aplicații oferite de producători sau operatori. Primul telefon din gama Nexus a fost Nexus S, oferit de către Google în parteneriat cu Samsung.</w:t>
+      </w:r>
+    </w:p>
+    <w:p>
+      <w:pPr>
+        <w:rPr>
+          <w:rFonts w:ascii="Times New Roman" w:hAnsi="Times New Roman" w:cs="Times New Roman"/>
+          <w:sz w:val="24"/>
+          <w:szCs w:val="24"/>
+        </w:rPr>
+      </w:pPr>
       <w:r>
         <w:rPr>
           <w:rFonts w:ascii="Times New Roman" w:hAnsi="Times New Roman" w:cs="Times New Roman"/>
@@ -1349,21 +1368,38 @@
           <w:szCs w:val="24"/>
         </w:rPr>
         <w:lastRenderedPageBreak/>
-        <w:t xml:space="preserve">Aceasă linie de telefoane se va numi </w:t>
-      </w:r>
-      <w:r>
-        <w:rPr>
-          <w:rFonts w:ascii="Times New Roman" w:hAnsi="Times New Roman" w:cs="Times New Roman"/>
-          <w:b/>
-          <w:sz w:val="24"/>
-          <w:szCs w:val="24"/>
-        </w:rPr>
-        <w:t>Nexus</w:t>
-      </w:r>
-      <w:r>
-        <w:rPr>
-          <w:rFonts w:ascii="Times New Roman" w:hAnsi="Times New Roman" w:cs="Times New Roman"/>
-          <w:b/>
+        <w:tab/>
+        <w:t>Sistemul de operare a adus suport pentru NFC (Near Field Communication), pentru ecrane cu rezoluții mari, pentru telefonie via internet (VoIP), dar și îmbunătățiri ale interfeței vizuale.</w:t>
+      </w:r>
+    </w:p>
+    <w:p>
+      <w:pPr>
+        <w:rPr>
+          <w:rFonts w:ascii="Times New Roman" w:hAnsi="Times New Roman" w:cs="Times New Roman"/>
+          <w:sz w:val="24"/>
+          <w:szCs w:val="24"/>
+        </w:rPr>
+      </w:pPr>
+      <w:r>
+        <w:rPr>
+          <w:rFonts w:ascii="Times New Roman" w:hAnsi="Times New Roman" w:cs="Times New Roman"/>
+          <w:sz w:val="24"/>
+          <w:szCs w:val="24"/>
+        </w:rPr>
+        <w:tab/>
+        <w:t>Noul garbage collector concurent a adus un spor de viteză.</w:t>
+      </w:r>
+      <w:r>
+        <w:rPr>
+          <w:rFonts w:ascii="Times New Roman" w:hAnsi="Times New Roman" w:cs="Times New Roman"/>
+          <w:sz w:val="24"/>
+          <w:szCs w:val="24"/>
+        </w:rPr>
+        <w:t xml:space="preserve"> A fost mărită și viteza de distribuție a evenimentelor în sistem.</w:t>
+      </w:r>
+      <w:r>
+        <w:rPr>
+          <w:rFonts w:ascii="Times New Roman" w:hAnsi="Times New Roman" w:cs="Times New Roman"/>
           <w:sz w:val="24"/>
           <w:szCs w:val="24"/>
         </w:rPr>
@@ -1375,68 +1411,6 @@
           <w:sz w:val="24"/>
           <w:szCs w:val="24"/>
         </w:rPr>
-        <w:t>și va fi construită cu producători diferiți la fiecare nouă iterație, ea oferind un Android „curat”, neîncărcat de aplicații oferite de producători sau operatori. Primul telefon din gama Nexus a fost Nexus S, oferit de către Google în parteneriat cu Samsung.</w:t>
-      </w:r>
-    </w:p>
-    <w:p>
-      <w:pPr>
-        <w:rPr>
-          <w:rFonts w:ascii="Times New Roman" w:hAnsi="Times New Roman" w:cs="Times New Roman"/>
-          <w:sz w:val="24"/>
-          <w:szCs w:val="24"/>
-        </w:rPr>
-      </w:pPr>
-      <w:r>
-        <w:rPr>
-          <w:rFonts w:ascii="Times New Roman" w:hAnsi="Times New Roman" w:cs="Times New Roman"/>
-          <w:sz w:val="24"/>
-          <w:szCs w:val="24"/>
-        </w:rPr>
-        <w:tab/>
-        <w:t>Sistemul de operare a adus suport pentru NFC (Near Field Communication), pentru ecrane cu rezoluții mari, pentru telefonie via internet (VoIP), dar și îmbunătățiri ale interfeței vizuale.</w:t>
-      </w:r>
-    </w:p>
-    <w:p>
-      <w:pPr>
-        <w:rPr>
-          <w:rFonts w:ascii="Times New Roman" w:hAnsi="Times New Roman" w:cs="Times New Roman"/>
-          <w:sz w:val="24"/>
-          <w:szCs w:val="24"/>
-        </w:rPr>
-      </w:pPr>
-      <w:r>
-        <w:rPr>
-          <w:rFonts w:ascii="Times New Roman" w:hAnsi="Times New Roman" w:cs="Times New Roman"/>
-          <w:sz w:val="24"/>
-          <w:szCs w:val="24"/>
-        </w:rPr>
-        <w:tab/>
-        <w:t>Noul garbage collector concurent a adus un spor de viteză.</w:t>
-      </w:r>
-      <w:r>
-        <w:rPr>
-          <w:rFonts w:ascii="Times New Roman" w:hAnsi="Times New Roman" w:cs="Times New Roman"/>
-          <w:sz w:val="24"/>
-          <w:szCs w:val="24"/>
-        </w:rPr>
-        <w:t xml:space="preserve"> A fost mărită și viteza de distribuție a evenimentelor în sistem.</w:t>
-      </w:r>
-    </w:p>
-    <w:p>
-      <w:pPr>
-        <w:rPr>
-          <w:rFonts w:ascii="Times New Roman" w:hAnsi="Times New Roman" w:cs="Times New Roman"/>
-          <w:sz w:val="24"/>
-          <w:szCs w:val="24"/>
-        </w:rPr>
-      </w:pPr>
-      <w:r>
-        <w:rPr>
-          <w:rFonts w:ascii="Times New Roman" w:hAnsi="Times New Roman" w:cs="Times New Roman"/>
-          <w:sz w:val="24"/>
-          <w:szCs w:val="24"/>
-        </w:rPr>
-        <w:tab/>
         <w:t xml:space="preserve">Tot cu această versiune s-a adăugat și suport nativ pentru mai mulți senzori (cum </w:t>
       </w:r>
       <w:r>
@@ -1677,45 +1651,526 @@
           <w:sz w:val="24"/>
           <w:szCs w:val="24"/>
         </w:rPr>
+        <w:t>Android 4.0 – Ice Cream Sandwich</w:t>
+      </w:r>
+    </w:p>
+    <w:p>
+      <w:pPr>
+        <w:rPr>
+          <w:rFonts w:ascii="Times New Roman" w:hAnsi="Times New Roman" w:cs="Times New Roman"/>
+          <w:sz w:val="24"/>
+          <w:szCs w:val="24"/>
+        </w:rPr>
+      </w:pPr>
+      <w:r>
+        <w:rPr>
+          <w:rFonts w:ascii="Times New Roman" w:hAnsi="Times New Roman" w:cs="Times New Roman"/>
+          <w:sz w:val="24"/>
+          <w:szCs w:val="24"/>
+        </w:rPr>
+        <w:tab/>
+        <w:t>Această versiune oferea o experiență unificată smartphone-tabletă, ea înlocuind complet versiunea Honeycomb și aducând noutățile ei și pe smartphone-uri.</w:t>
+      </w:r>
+    </w:p>
+    <w:p>
+      <w:pPr>
+        <w:rPr>
+          <w:rFonts w:ascii="Times New Roman" w:hAnsi="Times New Roman" w:cs="Times New Roman"/>
+          <w:sz w:val="24"/>
+          <w:szCs w:val="24"/>
+        </w:rPr>
+      </w:pPr>
+      <w:r>
+        <w:rPr>
+          <w:rFonts w:ascii="Times New Roman" w:hAnsi="Times New Roman" w:cs="Times New Roman"/>
+          <w:sz w:val="24"/>
+          <w:szCs w:val="24"/>
+        </w:rPr>
         <w:lastRenderedPageBreak/>
-        <w:t>Android 4.0 – Ice Cream Sandwich</w:t>
-      </w:r>
-    </w:p>
-    <w:p>
-      <w:pPr>
-        <w:rPr>
-          <w:rFonts w:ascii="Times New Roman" w:hAnsi="Times New Roman" w:cs="Times New Roman"/>
-          <w:sz w:val="24"/>
-          <w:szCs w:val="24"/>
-        </w:rPr>
-      </w:pPr>
-      <w:r>
-        <w:rPr>
-          <w:rFonts w:ascii="Times New Roman" w:hAnsi="Times New Roman" w:cs="Times New Roman"/>
-          <w:sz w:val="24"/>
-          <w:szCs w:val="24"/>
-        </w:rPr>
-        <w:tab/>
-        <w:t>Această versiune oferea o experiență unificată smartphone-tabletă, ea înlocuind complet versiunea Honeycomb și aducând noutățile ei și pe smartphone-uri.</w:t>
-      </w:r>
-    </w:p>
-    <w:p>
-      <w:pPr>
-        <w:rPr>
-          <w:rFonts w:ascii="Times New Roman" w:hAnsi="Times New Roman" w:cs="Times New Roman"/>
-          <w:sz w:val="24"/>
-          <w:szCs w:val="24"/>
-        </w:rPr>
-      </w:pPr>
-      <w:r>
-        <w:rPr>
-          <w:rFonts w:ascii="Times New Roman" w:hAnsi="Times New Roman" w:cs="Times New Roman"/>
-          <w:sz w:val="24"/>
-          <w:szCs w:val="24"/>
-        </w:rPr>
-        <w:tab/>
-        <w:t>A fost îmbunătățit multitaskingul, notificările au devenit mai bogate, ecranele de start au fost și ele modificate, acum se puteau adăuga foldere.</w:t>
-      </w:r>
+        <w:tab/>
+        <w:t>A fost îmbunătățit multitaskingul, notificările</w:t>
+      </w:r>
+      <w:r>
+        <w:rPr>
+          <w:rFonts w:ascii="Times New Roman" w:hAnsi="Times New Roman" w:cs="Times New Roman"/>
+          <w:sz w:val="24"/>
+          <w:szCs w:val="24"/>
+        </w:rPr>
+        <w:t xml:space="preserve"> au devenit mai bogate, ecranul de start au fost și el modificat</w:t>
+      </w:r>
+      <w:r>
+        <w:rPr>
+          <w:rFonts w:ascii="Times New Roman" w:hAnsi="Times New Roman" w:cs="Times New Roman"/>
+          <w:sz w:val="24"/>
+          <w:szCs w:val="24"/>
+        </w:rPr>
+        <w:t xml:space="preserve">, acum </w:t>
+      </w:r>
+      <w:r>
+        <w:rPr>
+          <w:rFonts w:ascii="Times New Roman" w:hAnsi="Times New Roman" w:cs="Times New Roman"/>
+          <w:sz w:val="24"/>
+          <w:szCs w:val="24"/>
+        </w:rPr>
+        <w:t>put</w:t>
+      </w:r>
+      <w:r>
+        <w:rPr>
+          <w:rFonts w:ascii="Times New Roman" w:hAnsi="Times New Roman" w:cs="Times New Roman"/>
+          <w:sz w:val="24"/>
+          <w:szCs w:val="24"/>
+        </w:rPr>
+        <w:t>ându-se</w:t>
+      </w:r>
+      <w:r>
+        <w:rPr>
+          <w:rFonts w:ascii="Times New Roman" w:hAnsi="Times New Roman" w:cs="Times New Roman"/>
+          <w:sz w:val="24"/>
+          <w:szCs w:val="24"/>
+        </w:rPr>
+        <w:t xml:space="preserve"> adăuga foldere</w:t>
+      </w:r>
+      <w:r>
+        <w:rPr>
+          <w:rFonts w:ascii="Times New Roman" w:hAnsi="Times New Roman" w:cs="Times New Roman"/>
+          <w:sz w:val="24"/>
+          <w:szCs w:val="24"/>
+        </w:rPr>
+        <w:t xml:space="preserve"> pe acesta</w:t>
+      </w:r>
+      <w:r>
+        <w:rPr>
+          <w:rFonts w:ascii="Times New Roman" w:hAnsi="Times New Roman" w:cs="Times New Roman"/>
+          <w:sz w:val="24"/>
+          <w:szCs w:val="24"/>
+        </w:rPr>
+        <w:t>, pentru a se reduce consumul de spațiu</w:t>
+      </w:r>
+      <w:r>
+        <w:rPr>
+          <w:rFonts w:ascii="Times New Roman" w:hAnsi="Times New Roman" w:cs="Times New Roman"/>
+          <w:sz w:val="24"/>
+          <w:szCs w:val="24"/>
+        </w:rPr>
+        <w:t>.</w:t>
+      </w:r>
+      <w:r>
+        <w:rPr>
+          <w:rFonts w:ascii="Times New Roman" w:hAnsi="Times New Roman" w:cs="Times New Roman"/>
+          <w:sz w:val="24"/>
+          <w:szCs w:val="24"/>
+        </w:rPr>
+        <w:t xml:space="preserve"> S-a adăugat un sistem de management al consumului de date prin care se puteau urmări consumul fiecărei aplicații și impune limite de utilizare.</w:t>
+      </w:r>
+    </w:p>
+    <w:p>
+      <w:pPr>
+        <w:rPr>
+          <w:rFonts w:ascii="Times New Roman" w:hAnsi="Times New Roman" w:cs="Times New Roman"/>
+          <w:sz w:val="24"/>
+          <w:szCs w:val="24"/>
+        </w:rPr>
+      </w:pPr>
+      <w:r>
+        <w:rPr>
+          <w:rFonts w:ascii="Times New Roman" w:hAnsi="Times New Roman" w:cs="Times New Roman"/>
+          <w:sz w:val="24"/>
+          <w:szCs w:val="24"/>
+        </w:rPr>
+        <w:tab/>
+        <w:t>Multitaskingul a devenit acum mai vizibil pentru utlizatorul final, acesta putând acum să selecteze aplicația pe care să o redeschidă.</w:t>
+      </w:r>
+      <w:r>
+        <w:rPr>
+          <w:rFonts w:ascii="Times New Roman" w:hAnsi="Times New Roman" w:cs="Times New Roman"/>
+          <w:sz w:val="24"/>
+          <w:szCs w:val="24"/>
+        </w:rPr>
+        <w:t xml:space="preserve"> Utilizatorul poate vedea o listă de aplicații pe care le-a folosit în ultima perioadă, apoi poate selecta aplicația pe care să o readucă în prim-plan.</w:t>
+      </w:r>
+    </w:p>
+    <w:p>
+      <w:pPr>
+        <w:rPr>
+          <w:rFonts w:ascii="Times New Roman" w:hAnsi="Times New Roman" w:cs="Times New Roman"/>
+          <w:sz w:val="24"/>
+          <w:szCs w:val="24"/>
+        </w:rPr>
+      </w:pPr>
+      <w:r>
+        <w:rPr>
+          <w:rFonts w:ascii="Times New Roman" w:hAnsi="Times New Roman" w:cs="Times New Roman"/>
+          <w:sz w:val="24"/>
+          <w:szCs w:val="24"/>
+        </w:rPr>
+        <w:tab/>
+        <w:t>În partea de jos a ecranului au apărut aplicațiile favorite, într-un aranjament similar celui de pe iPhone. Au mai fost adăugate ecrane noi de blocare, precum și de acceptare/respingere apeluri. Gesturile încep să devină parte esențială a experienței de utilizare a smartphone-ului</w:t>
+      </w:r>
+      <w:r>
+        <w:rPr>
+          <w:rFonts w:ascii="Times New Roman" w:hAnsi="Times New Roman" w:cs="Times New Roman"/>
+          <w:sz w:val="24"/>
+          <w:szCs w:val="24"/>
+        </w:rPr>
+        <w:t>, ele putând fi folosite pentru a șterge notificări, pentru a schimba tab-urile în browser, dar și pentru a respinge/accepta apeluri, așa cum am spus și mai sus</w:t>
+      </w:r>
+      <w:r>
+        <w:rPr>
+          <w:rFonts w:ascii="Times New Roman" w:hAnsi="Times New Roman" w:cs="Times New Roman"/>
+          <w:sz w:val="24"/>
+          <w:szCs w:val="24"/>
+        </w:rPr>
+        <w:t>.</w:t>
+      </w:r>
+    </w:p>
+    <w:p>
+      <w:pPr>
+        <w:rPr>
+          <w:rFonts w:ascii="Times New Roman" w:hAnsi="Times New Roman" w:cs="Times New Roman"/>
+          <w:sz w:val="24"/>
+          <w:szCs w:val="24"/>
+        </w:rPr>
+      </w:pPr>
+      <w:r>
+        <w:rPr>
+          <w:rFonts w:ascii="Times New Roman" w:hAnsi="Times New Roman" w:cs="Times New Roman"/>
+          <w:sz w:val="24"/>
+          <w:szCs w:val="24"/>
+        </w:rPr>
+        <w:tab/>
+        <w:t>Una din inovațiile aduse a fost Android Beam. Acest sistem permitea transferul de date între dispozitive care dispuneau de NFC. Acest transfer se făcea cu viteze mai mari decât ale Bluetooth-ului, de exemplu. Modalitatea de utilizare era extrem de facilă din perspectiva utilizatorului. Acesta trebuia doar să apropie cele două dispozitive și să apese „Trimitere”.</w:t>
+      </w:r>
+    </w:p>
+    <w:p>
+      <w:pPr>
+        <w:rPr>
+          <w:rFonts w:ascii="Times New Roman" w:hAnsi="Times New Roman" w:cs="Times New Roman"/>
+          <w:sz w:val="24"/>
+          <w:szCs w:val="24"/>
+        </w:rPr>
+      </w:pPr>
+      <w:r>
+        <w:rPr>
+          <w:rFonts w:ascii="Times New Roman" w:hAnsi="Times New Roman" w:cs="Times New Roman"/>
+          <w:sz w:val="24"/>
+          <w:szCs w:val="24"/>
+        </w:rPr>
+        <w:tab/>
+        <w:t>Undeva între versiunile Ice Cream Sandwich și Jelly Bean, Android Market a devenit Google Play store. Împreună cu redenumirea acestei aplicații au fost modificate și celelalte aplicații: Play Music, Play Books, Play Movies.</w:t>
+      </w:r>
+    </w:p>
+    <w:p>
+      <w:pPr>
+        <w:rPr>
+          <w:rFonts w:ascii="Times New Roman" w:hAnsi="Times New Roman" w:cs="Times New Roman"/>
+          <w:sz w:val="24"/>
+          <w:szCs w:val="24"/>
+        </w:rPr>
+      </w:pPr>
+    </w:p>
+    <w:p>
+      <w:pPr>
+        <w:rPr>
+          <w:rFonts w:ascii="Times New Roman" w:hAnsi="Times New Roman" w:cs="Times New Roman"/>
+          <w:b/>
+          <w:sz w:val="24"/>
+          <w:szCs w:val="24"/>
+        </w:rPr>
+      </w:pPr>
+      <w:r>
+        <w:rPr>
+          <w:rFonts w:ascii="Times New Roman" w:hAnsi="Times New Roman" w:cs="Times New Roman"/>
+          <w:b/>
+          <w:sz w:val="24"/>
+          <w:szCs w:val="24"/>
+        </w:rPr>
+        <w:t>Android 4.1, 4.2, 4.3 – Jelly Bean</w:t>
+      </w:r>
+    </w:p>
+    <w:p>
+      <w:pPr>
+        <w:ind w:firstLine="708"/>
+        <w:rPr>
+          <w:rFonts w:ascii="Times New Roman" w:hAnsi="Times New Roman" w:cs="Times New Roman"/>
+          <w:sz w:val="24"/>
+          <w:szCs w:val="24"/>
+        </w:rPr>
+      </w:pPr>
+      <w:r>
+        <w:rPr>
+          <w:rFonts w:ascii="Times New Roman" w:hAnsi="Times New Roman" w:cs="Times New Roman"/>
+          <w:sz w:val="24"/>
+          <w:szCs w:val="24"/>
+        </w:rPr>
+        <w:t>Această iterație a Android a adus noi îmbunătățiri la capitolul viteză prin introducerea „Project Butter”, care implementa Vsync și triple-buffering. Notificările au fost și ele modificate, acum fiind posibil ca utilizatorul să le poată mări. Notificările puteau conține până la 8 linii de text și chiar butoane la baza lor. Aceste butoane puteau fi folosite pentru a lua acțiuni în funcție de notificare: de exemplu, dacă se primea un SMS, se putea apăsa un buton care să pornească aplicația prestabilită de me</w:t>
+      </w:r>
+      <w:r>
+        <w:rPr>
+          <w:rFonts w:ascii="Times New Roman" w:hAnsi="Times New Roman" w:cs="Times New Roman"/>
+          <w:sz w:val="24"/>
+          <w:szCs w:val="24"/>
+        </w:rPr>
+        <w:t>sagerie gata de a oferi răspuns mesajului.</w:t>
+      </w:r>
+    </w:p>
+    <w:p>
+      <w:pPr>
+        <w:rPr>
+          <w:rFonts w:ascii="Times New Roman" w:hAnsi="Times New Roman" w:cs="Times New Roman"/>
+          <w:sz w:val="24"/>
+          <w:szCs w:val="24"/>
+        </w:rPr>
+      </w:pPr>
+      <w:r>
+        <w:rPr>
+          <w:rFonts w:ascii="Times New Roman" w:hAnsi="Times New Roman" w:cs="Times New Roman"/>
+          <w:sz w:val="24"/>
+          <w:szCs w:val="24"/>
+        </w:rPr>
+        <w:tab/>
+        <w:t>În Android Jelly Bean a fost lansat și Google Now, asistentul virtual al Google. Acesta oferă informații legate de vremea din locația curentă, precum și despre timpii necesari pentru a ajunge între diferite locații. Această aplicație este acum parte integrată a experienței de utilizare a Android.</w:t>
+      </w:r>
+    </w:p>
+    <w:p>
+      <w:pPr>
+        <w:rPr>
+          <w:rFonts w:ascii="Times New Roman" w:hAnsi="Times New Roman" w:cs="Times New Roman"/>
+          <w:sz w:val="24"/>
+          <w:szCs w:val="24"/>
+        </w:rPr>
+      </w:pPr>
+      <w:r>
+        <w:rPr>
+          <w:rFonts w:ascii="Times New Roman" w:hAnsi="Times New Roman" w:cs="Times New Roman"/>
+          <w:sz w:val="24"/>
+          <w:szCs w:val="24"/>
+        </w:rPr>
+        <w:tab/>
+        <w:t>Printre noutăți se numără și posiblitatea de a avea mai multe conturi pe același dispozitiv. Au fost introduse și widget-uri direct în ecranul de blocare, care permitea utilizatorilor să interacționeze cu aplicațiile fără să deblocheze telefonul. Tot acum s-a adăugat și suportul pentru ecrane externe, eventual via Miracast</w:t>
+      </w:r>
+      <w:r>
+        <w:rPr>
+          <w:rFonts w:ascii="Times New Roman" w:hAnsi="Times New Roman" w:cs="Times New Roman"/>
+          <w:sz w:val="24"/>
+          <w:szCs w:val="24"/>
+        </w:rPr>
+        <w:t xml:space="preserve"> (Wi-Fi Display)</w:t>
+      </w:r>
+      <w:r>
+        <w:rPr>
+          <w:rFonts w:ascii="Times New Roman" w:hAnsi="Times New Roman" w:cs="Times New Roman"/>
+          <w:sz w:val="24"/>
+          <w:szCs w:val="24"/>
+        </w:rPr>
+        <w:t>.</w:t>
+      </w:r>
+    </w:p>
+    <w:p>
+      <w:pPr>
+        <w:rPr>
+          <w:rFonts w:ascii="Times New Roman" w:hAnsi="Times New Roman" w:cs="Times New Roman"/>
+          <w:sz w:val="24"/>
+          <w:szCs w:val="24"/>
+        </w:rPr>
+      </w:pPr>
+      <w:r>
+        <w:rPr>
+          <w:rFonts w:ascii="Times New Roman" w:hAnsi="Times New Roman" w:cs="Times New Roman"/>
+          <w:sz w:val="24"/>
+          <w:szCs w:val="24"/>
+        </w:rPr>
+        <w:lastRenderedPageBreak/>
+        <w:tab/>
+        <w:t>Alte îmbunătățiri sunt date de adăugarea HDR (High Dynamic Range), a Bluetooth Low Energy și a OpenGL ES3.0, care aducea sporuri de performanță la nivel grafic.</w:t>
+      </w:r>
+    </w:p>
+    <w:p>
+      <w:pPr>
+        <w:rPr>
+          <w:rFonts w:ascii="Times New Roman" w:hAnsi="Times New Roman" w:cs="Times New Roman"/>
+          <w:sz w:val="24"/>
+          <w:szCs w:val="24"/>
+        </w:rPr>
+      </w:pPr>
+    </w:p>
+    <w:p>
+      <w:pPr>
+        <w:rPr>
+          <w:rFonts w:ascii="Times New Roman" w:hAnsi="Times New Roman" w:cs="Times New Roman"/>
+          <w:b/>
+          <w:sz w:val="24"/>
+          <w:szCs w:val="24"/>
+        </w:rPr>
+      </w:pPr>
+      <w:r>
+        <w:rPr>
+          <w:rFonts w:ascii="Times New Roman" w:hAnsi="Times New Roman" w:cs="Times New Roman"/>
+          <w:b/>
+          <w:sz w:val="24"/>
+          <w:szCs w:val="24"/>
+        </w:rPr>
+        <w:t xml:space="preserve">Android 4.4 </w:t>
+      </w:r>
+      <w:r>
+        <w:rPr>
+          <w:rFonts w:ascii="Times New Roman" w:hAnsi="Times New Roman" w:cs="Times New Roman"/>
+          <w:b/>
+          <w:sz w:val="24"/>
+          <w:szCs w:val="24"/>
+        </w:rPr>
+        <w:t>–</w:t>
+      </w:r>
+      <w:r>
+        <w:rPr>
+          <w:rFonts w:ascii="Times New Roman" w:hAnsi="Times New Roman" w:cs="Times New Roman"/>
+          <w:b/>
+          <w:sz w:val="24"/>
+          <w:szCs w:val="24"/>
+        </w:rPr>
+        <w:t xml:space="preserve"> KitKat</w:t>
+      </w:r>
+    </w:p>
+    <w:p>
+      <w:pPr>
+        <w:rPr>
+          <w:rFonts w:ascii="Times New Roman" w:hAnsi="Times New Roman" w:cs="Times New Roman"/>
+          <w:sz w:val="24"/>
+          <w:szCs w:val="24"/>
+        </w:rPr>
+      </w:pPr>
+      <w:r>
+        <w:rPr>
+          <w:rFonts w:ascii="Times New Roman" w:hAnsi="Times New Roman" w:cs="Times New Roman"/>
+          <w:sz w:val="24"/>
+          <w:szCs w:val="24"/>
+        </w:rPr>
+        <w:tab/>
+        <w:t>Poate cea mai importantă funcționalitate adăugată cu această versiune este cea a interacțiunii cu telefonul prin comenzi vocale. Faimosul „Ok</w:t>
+      </w:r>
+      <w:r>
+        <w:rPr>
+          <w:rFonts w:ascii="Times New Roman" w:hAnsi="Times New Roman" w:cs="Times New Roman"/>
+          <w:sz w:val="24"/>
+          <w:szCs w:val="24"/>
+        </w:rPr>
+        <w:t>,</w:t>
+      </w:r>
+      <w:r>
+        <w:rPr>
+          <w:rFonts w:ascii="Times New Roman" w:hAnsi="Times New Roman" w:cs="Times New Roman"/>
+          <w:sz w:val="24"/>
+          <w:szCs w:val="24"/>
+        </w:rPr>
+        <w:t xml:space="preserve"> Google” a fost oferit începând cu această versiune. Tot acum s-au făcut eforturi pentru ca Android să poată rula mai bine pe dispozitive mai slabe din punct de vedere hardware. Acum Android putea rula chiar și pe 512 MB de RAM.</w:t>
+      </w:r>
+    </w:p>
+    <w:p>
+      <w:pPr>
+        <w:rPr>
+          <w:rFonts w:ascii="Times New Roman" w:hAnsi="Times New Roman" w:cs="Times New Roman"/>
+          <w:sz w:val="24"/>
+          <w:szCs w:val="24"/>
+        </w:rPr>
+      </w:pPr>
+      <w:r>
+        <w:rPr>
+          <w:rFonts w:ascii="Times New Roman" w:hAnsi="Times New Roman" w:cs="Times New Roman"/>
+          <w:sz w:val="24"/>
+          <w:szCs w:val="24"/>
+        </w:rPr>
+        <w:tab/>
+        <w:t>Aplicațiile pot fi lansate cu adevărat în modul ecran complet începând cu KitKat. Până la această versiune aplicațiile ocupau tot ecranul, mai puțin status bar-ul. Se îmbunătățește securitatea tranzacțiilor realizate prin NFC prin implementarea  HCE (Host Card Emulation).</w:t>
+      </w:r>
+    </w:p>
+    <w:p>
+      <w:pPr>
+        <w:rPr>
+          <w:rFonts w:ascii="Times New Roman" w:hAnsi="Times New Roman" w:cs="Times New Roman"/>
+          <w:sz w:val="24"/>
+          <w:szCs w:val="24"/>
+        </w:rPr>
+      </w:pPr>
+      <w:r>
+        <w:rPr>
+          <w:rFonts w:ascii="Times New Roman" w:hAnsi="Times New Roman" w:cs="Times New Roman"/>
+          <w:sz w:val="24"/>
+          <w:szCs w:val="24"/>
+        </w:rPr>
+        <w:tab/>
+        <w:t>Google Drive devine o aplicație de legătură către aplicațiile office ale Google. Hangouts suporta SMS-uri, de aceea acum se elimină aplicația de mesaje. Atunci când se scrie un număr nou pentru a se efectua un apel, Android caută în punctele de interes din apropiere pentru a găsi informații suplimentare despre destinatar.</w:t>
+      </w:r>
+    </w:p>
+    <w:p>
+      <w:pPr>
+        <w:rPr>
+          <w:rFonts w:ascii="Times New Roman" w:hAnsi="Times New Roman" w:cs="Times New Roman"/>
+          <w:sz w:val="24"/>
+          <w:szCs w:val="24"/>
+        </w:rPr>
+      </w:pPr>
+      <w:r>
+        <w:rPr>
+          <w:rFonts w:ascii="Times New Roman" w:hAnsi="Times New Roman" w:cs="Times New Roman"/>
+          <w:sz w:val="24"/>
+          <w:szCs w:val="24"/>
+        </w:rPr>
+        <w:tab/>
+        <w:t>S-a adăugat posibilitatea printării oricărui conținut folosind o rețea Wi-Fi sau servicii cloud de tipul Google Cloud Print. S-a adăugat și un nou sistem de acces la stocare, care a permis dezvoltatorilor precum Box sau Dropbox să integreze serviciile lor direct cu memoria telefonului, oferind acces facil la documente din locații diferite.</w:t>
+      </w:r>
+    </w:p>
+    <w:p>
+      <w:pPr>
+        <w:rPr>
+          <w:rFonts w:ascii="Times New Roman" w:hAnsi="Times New Roman" w:cs="Times New Roman"/>
+          <w:sz w:val="24"/>
+          <w:szCs w:val="24"/>
+        </w:rPr>
+      </w:pPr>
+      <w:r>
+        <w:rPr>
+          <w:rFonts w:ascii="Times New Roman" w:hAnsi="Times New Roman" w:cs="Times New Roman"/>
+          <w:sz w:val="24"/>
+          <w:szCs w:val="24"/>
+        </w:rPr>
+        <w:tab/>
+        <w:t>Au fost imbunătățiți și senzorii, prin reducerea consumului lor de baterie. Android nu  mai trimite notificările imediat cum senzorii observă modificările, ci le stochează până are suficiente.</w:t>
+      </w:r>
+      <w:r>
+        <w:rPr>
+          <w:rFonts w:ascii="Times New Roman" w:hAnsi="Times New Roman" w:cs="Times New Roman"/>
+          <w:sz w:val="24"/>
+          <w:szCs w:val="24"/>
+        </w:rPr>
+        <w:t xml:space="preserve">  Acest mod de lucru este ideal pentru aplicațiile care au nevoie de acces permanent la datele senzorilor, cum ar fi aplicațiile de fitness.</w:t>
+      </w:r>
+      <w:r>
+        <w:rPr>
+          <w:rFonts w:ascii="Times New Roman" w:hAnsi="Times New Roman" w:cs="Times New Roman"/>
+          <w:sz w:val="24"/>
+          <w:szCs w:val="24"/>
+        </w:rPr>
+        <w:t xml:space="preserve"> Legat de aplicații de fitness, acum au fost introduși și senzorii de detectare a pașilor și de numărare a pașilor. Acești doi senzori folosesc date de la senzorii disponibili pe dispozitiv și, aplicând algoritmi de fuziune a datelor primite, deosebesc pașii efectuați de utilizator.</w:t>
+      </w:r>
+    </w:p>
+    <w:p>
+      <w:pPr>
+        <w:rPr>
+          <w:rFonts w:ascii="Times New Roman" w:hAnsi="Times New Roman" w:cs="Times New Roman"/>
+          <w:b/>
+          <w:sz w:val="24"/>
+          <w:szCs w:val="24"/>
+        </w:rPr>
+      </w:pPr>
+    </w:p>
+    <w:p>
+      <w:pPr>
+        <w:rPr>
+          <w:rFonts w:ascii="Times New Roman" w:hAnsi="Times New Roman" w:cs="Times New Roman"/>
+          <w:sz w:val="24"/>
+          <w:szCs w:val="24"/>
+          <w:lang w:val="en-GB"/>
+        </w:rPr>
+      </w:pPr>
     </w:p>
     <w:p>
       <w:pPr>

</xml_diff>

<commit_message>
Finish first part: The Android Operating System
</commit_message>
<xml_diff>
--- a/docs/inside_nav.docx
+++ b/docs/inside_nav.docx
@@ -74,7 +74,23 @@
           <w:szCs w:val="24"/>
         </w:rPr>
         <w:tab/>
-        <w:t xml:space="preserve">Sistemul de operare Android este bazat pe un kernel de Linux și a fost construit pentru a fi folosit in principal pe dispozitive cu touchscreen. Este cel mai folosit sistem de operare </w:t>
+        <w:t xml:space="preserve">Sistemul de operare Android este bazat pe un kernel de Linux și a fost construit pentru a fi folosit </w:t>
+      </w:r>
+      <w:r>
+        <w:rPr>
+          <w:rFonts w:ascii="Times New Roman" w:hAnsi="Times New Roman" w:cs="Times New Roman"/>
+          <w:sz w:val="24"/>
+          <w:szCs w:val="24"/>
+        </w:rPr>
+        <w:t>î</w:t>
+      </w:r>
+      <w:r>
+        <w:rPr>
+          <w:rFonts w:ascii="Times New Roman" w:hAnsi="Times New Roman" w:cs="Times New Roman"/>
+          <w:sz w:val="24"/>
+          <w:szCs w:val="24"/>
+        </w:rPr>
+        <w:t xml:space="preserve">n principal pe dispozitive cu touchscreen. Este cel mai folosit sistem de operare </w:t>
       </w:r>
       <w:r>
         <w:rPr>

</xml_diff>